<commit_message>
Made Changes to Notes.docx
</commit_message>
<xml_diff>
--- a/Notes.docx
+++ b/Notes.docx
@@ -3,6 +3,54 @@
 <w:document xmlns:wpc="http://schemas.microsoft.com/office/word/2010/wordprocessingCanvas" xmlns:mc="http://schemas.openxmlformats.org/markup-compatibility/2006" xmlns:o="urn:schemas-microsoft-com:office:office" xmlns:r="http://schemas.openxmlformats.org/officeDocument/2006/relationships" xmlns:m="http://schemas.openxmlformats.org/officeDocument/2006/math" xmlns:v="urn:schemas-microsoft-com:vml" xmlns:wp14="http://schemas.microsoft.com/office/word/2010/wordprocessingDrawing" xmlns:wp="http://schemas.openxmlformats.org/drawingml/2006/wordprocessingDrawing" xmlns:w10="urn:schemas-microsoft-com:office:word" xmlns:w="http://schemas.openxmlformats.org/wordprocessingml/2006/main" xmlns:w14="http://schemas.microsoft.com/office/word/2010/wordml" xmlns:w15="http://schemas.microsoft.com/office/word/2012/wordml" xmlns:wpg="http://schemas.microsoft.com/office/word/2010/wordprocessingGroup" xmlns:wpi="http://schemas.microsoft.com/office/word/2010/wordprocessingInk" xmlns:wne="http://schemas.microsoft.com/office/word/2006/wordml" xmlns:wps="http://schemas.microsoft.com/office/word/2010/wordprocessingShape" mc:Ignorable="w14 w15 wp14">
   <w:body>
     <w:p>
+      <w:r>
+        <w:rPr>
+          <w:rStyle w:val="Hyperlink"/>
+        </w:rPr>
+        <w:fldChar w:fldCharType="begin"/>
+      </w:r>
+      <w:r>
+        <w:rPr>
+          <w:rStyle w:val="Hyperlink"/>
+        </w:rPr>
+        <w:instrText xml:space="preserve"> HYPERLINK "https://claroevangelista.github.io/MySite/" </w:instrText>
+      </w:r>
+      <w:r>
+        <w:rPr>
+          <w:rStyle w:val="Hyperlink"/>
+        </w:rPr>
+        <w:fldChar w:fldCharType="separate"/>
+      </w:r>
+      <w:r>
+        <w:rPr>
+          <w:rStyle w:val="Hyperlink"/>
+        </w:rPr>
+        <w:t>https://claroevangelista.github.io/MySite/</w:t>
+      </w:r>
+      <w:r>
+        <w:rPr>
+          <w:rStyle w:val="Hyperlink"/>
+        </w:rPr>
+        <w:fldChar w:fldCharType="end"/>
+      </w:r>
+    </w:p>
+    <w:p/>
+    <w:p>
+      <w:r>
+        <w:t>I would like to apply for an Entry-Level position as a Python developer or HTML/CSS</w:t>
+      </w:r>
+      <w:r>
+        <w:t>/Bootstrap</w:t>
+      </w:r>
+      <w:r>
+        <w:t xml:space="preserve"> developer. I am currently learning Javascript. I also have the Entry-Level and Associate's Python certificates from The Python Institu</w:t>
+      </w:r>
+      <w:r>
+        <w:t>t</w:t>
+      </w:r>
+      <w:r>
+        <w:t xml:space="preserve">e. I also recently learned Git and GitHub and currently hosting my website there: </w:t>
+      </w:r>
       <w:hyperlink r:id="rId4" w:history="1">
         <w:r>
           <w:rPr>
@@ -11,51 +59,25 @@
           <w:t>https://claroevangelista.github.io/MySite/</w:t>
         </w:r>
       </w:hyperlink>
+      <w:r>
+        <w:t xml:space="preserve">. I hope </w:t>
+      </w:r>
+      <w:r>
+        <w:t>to hear from you soon. Regards, Claro</w:t>
+      </w:r>
     </w:p>
     <w:p/>
     <w:p>
       <w:r>
-        <w:t>I would like to apply for an Entry-Level position as a Python developer or HTML/CSS</w:t>
-      </w:r>
-      <w:r>
-        <w:t>/Bootstrap</w:t>
-      </w:r>
-      <w:r>
-        <w:t xml:space="preserve"> developer. I am currently learning Javascript. I also have the Entry-Level and Associate's Python certificates from The Python Institu</w:t>
-      </w:r>
-      <w:r>
-        <w:t>t</w:t>
-      </w:r>
-      <w:r>
-        <w:t xml:space="preserve">e. I also recently learned Git and GitHub and currently hosting my website there: </w:t>
+        <w:rPr>
+          <w:b/>
+        </w:rPr>
+        <w:t>Dice</w:t>
+      </w:r>
+      <w:r>
+        <w:t xml:space="preserve"> </w:t>
       </w:r>
       <w:hyperlink r:id="rId5" w:history="1">
-        <w:r>
-          <w:rPr>
-            <w:rStyle w:val="Hyperlink"/>
-          </w:rPr>
-          <w:t>https://claroevangelista.github.io/MySite/</w:t>
-        </w:r>
-      </w:hyperlink>
-      <w:r>
-        <w:t xml:space="preserve">. I hope </w:t>
-      </w:r>
-      <w:r>
-        <w:t>to hear from you soon. Regards, Claro</w:t>
-      </w:r>
-    </w:p>
-    <w:p/>
-    <w:p>
-      <w:r>
-        <w:rPr>
-          <w:b/>
-        </w:rPr>
-        <w:t>Dice</w:t>
-      </w:r>
-      <w:r>
-        <w:t xml:space="preserve"> </w:t>
-      </w:r>
-      <w:hyperlink r:id="rId6" w:history="1">
         <w:r>
           <w:rPr>
             <w:rStyle w:val="Hyperlink"/>
@@ -206,8 +228,13 @@
       </w:r>
     </w:p>
     <w:p>
-      <w:r>
-        <w:t>Rockstar Games</w:t>
+      <w:proofErr w:type="spellStart"/>
+      <w:r>
+        <w:t>Rockstar</w:t>
+      </w:r>
+      <w:proofErr w:type="spellEnd"/>
+      <w:r>
+        <w:t xml:space="preserve"> Games</w:t>
       </w:r>
       <w:r>
         <w:tab/>
@@ -218,9 +245,13 @@
       </w:r>
     </w:p>
     <w:p>
+      <w:proofErr w:type="spellStart"/>
+      <w:proofErr w:type="gramStart"/>
       <w:r>
         <w:t>cultureQ</w:t>
       </w:r>
+      <w:proofErr w:type="spellEnd"/>
+      <w:proofErr w:type="gramEnd"/>
       <w:r>
         <w:tab/>
       </w:r>
@@ -283,13 +314,23 @@
         </w:rPr>
         <w:t xml:space="preserve">   aka GTS, </w:t>
       </w:r>
-      <w:r>
-        <w:rPr>
-          <w:rFonts w:cstheme="minorHAnsi"/>
-          <w:color w:val="404040"/>
-          <w:shd w:val="clear" w:color="auto" w:fill="FFFFFF"/>
-        </w:rPr>
-        <w:t xml:space="preserve">NDDSystems, Digi </w:t>
+      <w:proofErr w:type="spellStart"/>
+      <w:r>
+        <w:rPr>
+          <w:rFonts w:cstheme="minorHAnsi"/>
+          <w:color w:val="404040"/>
+          <w:shd w:val="clear" w:color="auto" w:fill="FFFFFF"/>
+        </w:rPr>
+        <w:t>NDDSystems</w:t>
+      </w:r>
+      <w:proofErr w:type="spellEnd"/>
+      <w:r>
+        <w:rPr>
+          <w:rFonts w:cstheme="minorHAnsi"/>
+          <w:color w:val="404040"/>
+          <w:shd w:val="clear" w:color="auto" w:fill="FFFFFF"/>
+        </w:rPr>
+        <w:t xml:space="preserve">, Digi </w:t>
       </w:r>
       <w:r>
         <w:rPr>
@@ -316,6 +357,7 @@
           <w:shd w:val="clear" w:color="auto" w:fill="FFFFFF"/>
         </w:rPr>
       </w:pPr>
+      <w:proofErr w:type="spellStart"/>
       <w:r>
         <w:rPr>
           <w:rFonts w:cstheme="minorHAnsi"/>
@@ -324,6 +366,7 @@
         </w:rPr>
         <w:t>YipitData</w:t>
       </w:r>
+      <w:proofErr w:type="spellEnd"/>
       <w:r>
         <w:rPr>
           <w:rFonts w:cstheme="minorHAnsi"/>
@@ -442,6 +485,7 @@
           <w:shd w:val="clear" w:color="auto" w:fill="FFFFFF"/>
         </w:rPr>
       </w:pPr>
+      <w:proofErr w:type="spellStart"/>
       <w:r>
         <w:rPr>
           <w:rFonts w:cstheme="minorHAnsi"/>
@@ -450,6 +494,7 @@
         </w:rPr>
         <w:t>ConsultAdd</w:t>
       </w:r>
+      <w:proofErr w:type="spellEnd"/>
       <w:r>
         <w:rPr>
           <w:rFonts w:cstheme="minorHAnsi"/>
@@ -522,8 +567,18 @@
           <w:color w:val="404040"/>
           <w:shd w:val="clear" w:color="auto" w:fill="FFFFFF"/>
         </w:rPr>
-        <w:t xml:space="preserve"> and created a login (email/regular999 )</w:t>
-      </w:r>
+        <w:t xml:space="preserve"> and created a login (email/</w:t>
+      </w:r>
+      <w:proofErr w:type="gramStart"/>
+      <w:r>
+        <w:rPr>
+          <w:rFonts w:cstheme="minorHAnsi"/>
+          <w:color w:val="404040"/>
+          <w:shd w:val="clear" w:color="auto" w:fill="FFFFFF"/>
+        </w:rPr>
+        <w:t>regular999 )</w:t>
+      </w:r>
+      <w:proofErr w:type="gramEnd"/>
       <w:r>
         <w:rPr>
           <w:rFonts w:cstheme="minorHAnsi"/>
@@ -553,7 +608,7 @@
       <w:r>
         <w:t xml:space="preserve">website </w:t>
       </w:r>
-      <w:hyperlink r:id="rId7" w:history="1">
+      <w:hyperlink r:id="rId6" w:history="1">
         <w:r>
           <w:rPr>
             <w:rStyle w:val="Hyperlink"/>
@@ -765,7 +820,7 @@
       </w:r>
     </w:p>
     <w:p>
-      <w:hyperlink r:id="rId8" w:history="1">
+      <w:hyperlink r:id="rId7" w:history="1">
         <w:r>
           <w:rPr>
             <w:rStyle w:val="Hyperlink"/>
@@ -994,14 +1049,22 @@
         <w:pStyle w:val="NoSpacing"/>
       </w:pPr>
       <w:r>
-        <w:t>Purchased – Get a Job As a Web Developer: A Step-by-Step Guide (Udemy.com) 20200701</w:t>
+        <w:t xml:space="preserve">Purchased – Get a Job </w:t>
+      </w:r>
+      <w:proofErr w:type="gramStart"/>
+      <w:r>
+        <w:t>As</w:t>
+      </w:r>
+      <w:proofErr w:type="gramEnd"/>
+      <w:r>
+        <w:t xml:space="preserve"> a Web Developer: A Step-by-Step Guide (Udemy.com) 20200701</w:t>
       </w:r>
     </w:p>
     <w:p>
       <w:pPr>
         <w:pStyle w:val="NoSpacing"/>
       </w:pPr>
-      <w:hyperlink r:id="rId9" w:history="1">
+      <w:hyperlink r:id="rId8" w:history="1">
         <w:r>
           <w:rPr>
             <w:rStyle w:val="Hyperlink"/>
@@ -1094,6 +1157,7 @@
           <w:color w:val="222222"/>
         </w:rPr>
       </w:pPr>
+      <w:proofErr w:type="spellStart"/>
       <w:r>
         <w:rPr>
           <w:rFonts w:eastAsia="Times New Roman" w:cstheme="minorHAnsi"/>
@@ -1101,6 +1165,7 @@
         </w:rPr>
         <w:t>MediaRadar</w:t>
       </w:r>
+      <w:proofErr w:type="spellEnd"/>
       <w:r>
         <w:rPr>
           <w:rFonts w:eastAsia="Times New Roman" w:cstheme="minorHAnsi"/>
@@ -1307,12 +1372,14 @@
           <w:rFonts w:cstheme="minorHAnsi"/>
         </w:rPr>
       </w:pPr>
+      <w:proofErr w:type="spellStart"/>
       <w:r>
         <w:rPr>
           <w:rFonts w:cstheme="minorHAnsi"/>
         </w:rPr>
         <w:t>KesarWeb</w:t>
       </w:r>
+      <w:proofErr w:type="spellEnd"/>
       <w:r>
         <w:rPr>
           <w:rFonts w:cstheme="minorHAnsi"/>
@@ -1339,11 +1406,19 @@
           <w:rFonts w:cstheme="minorHAnsi"/>
         </w:rPr>
       </w:pPr>
-      <w:r>
-        <w:rPr>
-          <w:rFonts w:cstheme="minorHAnsi"/>
-        </w:rPr>
-        <w:t>Staffigo Technical Service</w:t>
+      <w:proofErr w:type="spellStart"/>
+      <w:r>
+        <w:rPr>
+          <w:rFonts w:cstheme="minorHAnsi"/>
+        </w:rPr>
+        <w:t>Staffigo</w:t>
+      </w:r>
+      <w:proofErr w:type="spellEnd"/>
+      <w:r>
+        <w:rPr>
+          <w:rFonts w:cstheme="minorHAnsi"/>
+        </w:rPr>
+        <w:t xml:space="preserve"> Technical Service</w:t>
       </w:r>
       <w:r>
         <w:rPr>
@@ -1401,9 +1476,11 @@
       </w:r>
     </w:p>
     <w:p>
+      <w:proofErr w:type="spellStart"/>
       <w:r>
         <w:t>Softwarepeople</w:t>
       </w:r>
+      <w:proofErr w:type="spellEnd"/>
       <w:r>
         <w:tab/>
       </w:r>
@@ -1431,9 +1508,11 @@
       </w:r>
     </w:p>
     <w:p>
+      <w:proofErr w:type="spellStart"/>
       <w:r>
         <w:t>SynergisticsIT</w:t>
       </w:r>
+      <w:proofErr w:type="spellEnd"/>
       <w:r>
         <w:tab/>
       </w:r>
@@ -1461,9 +1540,11 @@
       </w:r>
     </w:p>
     <w:p>
+      <w:proofErr w:type="spellStart"/>
       <w:r>
         <w:t>Emonics</w:t>
       </w:r>
+      <w:proofErr w:type="spellEnd"/>
       <w:r>
         <w:tab/>
       </w:r>
@@ -1532,9 +1613,19 @@
       </w:r>
     </w:p>
     <w:p>
-      <w:r>
-        <w:t>Altech Star Inc</w:t>
-      </w:r>
+      <w:proofErr w:type="spellStart"/>
+      <w:r>
+        <w:t>Altech</w:t>
+      </w:r>
+      <w:proofErr w:type="spellEnd"/>
+      <w:r>
+        <w:t xml:space="preserve"> Star </w:t>
+      </w:r>
+      <w:proofErr w:type="spellStart"/>
+      <w:r>
+        <w:t>Inc</w:t>
+      </w:r>
+      <w:proofErr w:type="spellEnd"/>
       <w:r>
         <w:tab/>
       </w:r>
@@ -1581,8 +1672,13 @@
       </w:r>
     </w:p>
     <w:p>
-      <w:r>
-        <w:t>Diversant LLC</w:t>
+      <w:proofErr w:type="spellStart"/>
+      <w:r>
+        <w:t>Diversant</w:t>
+      </w:r>
+      <w:proofErr w:type="spellEnd"/>
+      <w:r>
+        <w:t xml:space="preserve"> LLC</w:t>
       </w:r>
       <w:r>
         <w:tab/>
@@ -1614,8 +1710,13 @@
       </w:r>
     </w:p>
     <w:p>
-      <w:r>
-        <w:t xml:space="preserve">Tekfortune </w:t>
+      <w:proofErr w:type="spellStart"/>
+      <w:r>
+        <w:t>Tekfortune</w:t>
+      </w:r>
+      <w:proofErr w:type="spellEnd"/>
+      <w:r>
+        <w:t xml:space="preserve"> </w:t>
       </w:r>
       <w:r>
         <w:t>Inc.</w:t>
@@ -1734,8 +1835,13 @@
     </w:p>
     <w:p>
       <w:r>
-        <w:t>Soft Snippers Inc</w:t>
-      </w:r>
+        <w:t xml:space="preserve">Soft Snippers </w:t>
+      </w:r>
+      <w:proofErr w:type="spellStart"/>
+      <w:r>
+        <w:t>Inc</w:t>
+      </w:r>
+      <w:proofErr w:type="spellEnd"/>
       <w:r>
         <w:tab/>
       </w:r>
@@ -1746,8 +1852,13 @@
     </w:p>
     <w:p>
       <w:r>
-        <w:t>Data Axxis</w:t>
-      </w:r>
+        <w:t xml:space="preserve">Data </w:t>
+      </w:r>
+      <w:proofErr w:type="spellStart"/>
+      <w:r>
+        <w:t>Axxis</w:t>
+      </w:r>
+      <w:proofErr w:type="spellEnd"/>
       <w:r>
         <w:tab/>
       </w:r>
@@ -1757,11 +1868,76 @@
       <w:r>
         <w:tab/>
         <w:t>20200820 Junior Java Developer</w:t>
+      </w:r>
+    </w:p>
+    <w:p>
+      <w:pPr>
+        <w:rPr>
+          <w:b/>
+        </w:rPr>
+      </w:pPr>
+      <w:r>
+        <w:rPr>
+          <w:b/>
+        </w:rPr>
+        <w:t>20200</w:t>
+      </w:r>
+      <w:r>
+        <w:rPr>
+          <w:b/>
+        </w:rPr>
+        <w:t>830</w:t>
+      </w:r>
+    </w:p>
+    <w:p>
+      <w:r>
+        <w:t>Doran Jones</w:t>
+      </w:r>
+      <w:r>
+        <w:tab/>
+      </w:r>
+      <w:r>
+        <w:tab/>
+      </w:r>
+      <w:r>
+        <w:tab/>
+        <w:t>20200825 Junior Java Developer</w:t>
+      </w:r>
+    </w:p>
+    <w:p>
+      <w:proofErr w:type="spellStart"/>
+      <w:r>
+        <w:t>Parchem</w:t>
+      </w:r>
+      <w:proofErr w:type="spellEnd"/>
+      <w:r>
+        <w:tab/>
+      </w:r>
+      <w:r>
+        <w:tab/>
+      </w:r>
+      <w:r>
+        <w:tab/>
+        <w:t>20200826 Excel VBA</w:t>
+      </w:r>
+    </w:p>
+    <w:p>
+      <w:r>
+        <w:t>Cannondale</w:t>
+      </w:r>
+      <w:r>
+        <w:tab/>
+      </w:r>
+      <w:r>
+        <w:tab/>
+      </w:r>
+      <w:r>
+        <w:tab/>
+        <w:t>20200828 Cannondale</w:t>
       </w:r>
       <w:bookmarkStart w:id="0" w:name="_GoBack"/>
       <w:bookmarkEnd w:id="0"/>
     </w:p>
-    <w:p/>
     <w:p/>
     <w:p/>
     <w:p/>

</xml_diff>